<commit_message>
Converting Word documents to MarkDown: "2008-10 01 Scatter Symbol Language Documentation Content Project Summary": Manually checking differences between rendered MarkDown and Word document. Last checks if markup looks ok.
</commit_message>
<xml_diff>
--- a/3. Done/2008-10 01 Scatter Symbol Language Documentation Content Project Summary.docx
+++ b/3. Done/2008-10 01 Scatter Symbol Language Documentation Content Project Summary.docx
@@ -1,6 +1,6 @@
 
 <file path=word/document.xml><?xml version="1.0" encoding="utf-8"?>
-<w:document xmlns:wpc="http://schemas.microsoft.com/office/word/2010/wordprocessingCanvas" xmlns:cx="http://schemas.microsoft.com/office/drawing/2014/chartex" xmlns:cx1="http://schemas.microsoft.com/office/drawing/2015/9/8/chartex" xmlns:cx2="http://schemas.microsoft.com/office/drawing/2015/10/21/chartex" xmlns:cx3="http://schemas.microsoft.com/office/drawing/2016/5/9/chartex" xmlns:cx4="http://schemas.microsoft.com/office/drawing/2016/5/10/chartex" xmlns:cx5="http://schemas.microsoft.com/office/drawing/2016/5/11/chartex" xmlns:cx6="http://schemas.microsoft.com/office/drawing/2016/5/12/chartex" xmlns:cx7="http://schemas.microsoft.com/office/drawing/2016/5/13/chartex" xmlns:cx8="http://schemas.microsoft.com/office/drawing/2016/5/14/chartex" xmlns:mc="http://schemas.openxmlformats.org/markup-compatibility/2006" xmlns:aink="http://schemas.microsoft.com/office/drawing/2016/ink" xmlns:am3d="http://schemas.microsoft.com/office/drawing/2017/model3d" xmlns:o="urn:schemas-microsoft-com:office:office" xmlns:r="http://schemas.openxmlformats.org/officeDocument/2006/relationships" xmlns:m="http://schemas.openxmlformats.org/officeDocument/2006/math" xmlns:v="urn:schemas-microsoft-com:vml" xmlns:wp14="http://schemas.microsoft.com/office/word/2010/wordprocessingDrawing" xmlns:wp="http://schemas.openxmlformats.org/drawingml/2006/wordprocessingDrawing" xmlns:w10="urn:schemas-microsoft-com:office:word" xmlns:w="http://schemas.openxmlformats.org/wordprocessingml/2006/main" xmlns:w14="http://schemas.microsoft.com/office/word/2010/wordml" xmlns:w15="http://schemas.microsoft.com/office/word/2012/wordml" xmlns:w16cid="http://schemas.microsoft.com/office/word/2016/wordml/cid" xmlns:w16se="http://schemas.microsoft.com/office/word/2015/wordml/symex" xmlns:wpg="http://schemas.microsoft.com/office/word/2010/wordprocessingGroup" xmlns:wpi="http://schemas.microsoft.com/office/word/2010/wordprocessingInk" xmlns:wne="http://schemas.microsoft.com/office/word/2006/wordml" xmlns:wps="http://schemas.microsoft.com/office/word/2010/wordprocessingShape" mc:Ignorable="w14 w15 w16se w16cid wp14">
+<w:document xmlns:wpc="http://schemas.microsoft.com/office/word/2010/wordprocessingCanvas" xmlns:cx="http://schemas.microsoft.com/office/drawing/2014/chartex" xmlns:cx1="http://schemas.microsoft.com/office/drawing/2015/9/8/chartex" xmlns:cx2="http://schemas.microsoft.com/office/drawing/2015/10/21/chartex" xmlns:cx3="http://schemas.microsoft.com/office/drawing/2016/5/9/chartex" xmlns:cx4="http://schemas.microsoft.com/office/drawing/2016/5/10/chartex" xmlns:cx5="http://schemas.microsoft.com/office/drawing/2016/5/11/chartex" xmlns:cx6="http://schemas.microsoft.com/office/drawing/2016/5/12/chartex" xmlns:cx7="http://schemas.microsoft.com/office/drawing/2016/5/13/chartex" xmlns:cx8="http://schemas.microsoft.com/office/drawing/2016/5/14/chartex" xmlns:mc="http://schemas.openxmlformats.org/markup-compatibility/2006" xmlns:aink="http://schemas.microsoft.com/office/drawing/2016/ink" xmlns:am3d="http://schemas.microsoft.com/office/drawing/2017/model3d" xmlns:o="urn:schemas-microsoft-com:office:office" xmlns:r="http://schemas.openxmlformats.org/officeDocument/2006/relationships" xmlns:m="http://schemas.openxmlformats.org/officeDocument/2006/math" xmlns:v="urn:schemas-microsoft-com:vml" xmlns:wp14="http://schemas.microsoft.com/office/word/2010/wordprocessingDrawing" xmlns:wp="http://schemas.openxmlformats.org/drawingml/2006/wordprocessingDrawing" xmlns:w10="urn:schemas-microsoft-com:office:word" xmlns:w="http://schemas.openxmlformats.org/wordprocessingml/2006/main" xmlns:w14="http://schemas.microsoft.com/office/word/2010/wordml" xmlns:w15="http://schemas.microsoft.com/office/word/2012/wordml" xmlns:w16cex="http://schemas.microsoft.com/office/word/2018/wordml/cex" xmlns:w16cid="http://schemas.microsoft.com/office/word/2016/wordml/cid" xmlns:w16="http://schemas.microsoft.com/office/word/2018/wordml" xmlns:w16se="http://schemas.microsoft.com/office/word/2015/wordml/symex" xmlns:wpg="http://schemas.microsoft.com/office/word/2010/wordprocessingGroup" xmlns:wpi="http://schemas.microsoft.com/office/word/2010/wordprocessingInk" xmlns:wne="http://schemas.microsoft.com/office/word/2006/wordml" xmlns:wps="http://schemas.microsoft.com/office/word/2010/wordprocessingShape" mc:Ignorable="w14 w15 w16se w16cid w16 w16cex wp14">
   <w:background w:color="000000"/>
   <w:body>
     <w:p>
@@ -11,11 +11,13 @@
         <w:t>Circle Language Spec Plan</w:t>
       </w:r>
       <w:r>
-        <w:br/>
+        <w:t xml:space="preserve"> | </w:t>
+      </w:r>
+      <w:r>
         <w:t>Scatter Symbol Language Documentation Content</w:t>
       </w:r>
       <w:r>
-        <w:br/>
+        <w:t xml:space="preserve"> | </w:t>
       </w:r>
       <w:r>
         <w:t>2008-</w:t>
@@ -24,83 +26,19 @@
         <w:t>10</w:t>
       </w:r>
       <w:r>
-        <w:br/>
+        <w:t xml:space="preserve"> | </w:t>
       </w:r>
       <w:r>
         <w:t>Project Summary</w:t>
       </w:r>
     </w:p>
-    <w:p/>
-    <w:p>
-      <w:pPr>
-        <w:ind w:left="284"/>
-        <w:rPr>
-          <w:i/>
-          <w:iCs/>
-          <w:sz w:val="20"/>
-          <w:szCs w:val="28"/>
-        </w:rPr>
-      </w:pPr>
-      <w:r>
-        <w:rPr>
-          <w:i/>
-          <w:iCs/>
-          <w:sz w:val="20"/>
-          <w:szCs w:val="28"/>
-        </w:rPr>
-        <w:t xml:space="preserve">Author: </w:t>
-      </w:r>
-      <w:r>
-        <w:rPr>
-          <w:i/>
-          <w:iCs/>
-          <w:sz w:val="20"/>
-          <w:szCs w:val="28"/>
-        </w:rPr>
-        <w:t xml:space="preserve">JJ </w:t>
-      </w:r>
-      <w:r>
-        <w:rPr>
-          <w:i/>
-          <w:iCs/>
-          <w:sz w:val="20"/>
-          <w:szCs w:val="28"/>
-        </w:rPr>
-        <w:t>van Zon</w:t>
-      </w:r>
-    </w:p>
-    <w:p>
-      <w:pPr>
-        <w:ind w:left="284"/>
-        <w:rPr>
-          <w:i/>
-          <w:iCs/>
-          <w:sz w:val="20"/>
-          <w:szCs w:val="28"/>
-        </w:rPr>
-      </w:pPr>
-      <w:r>
-        <w:rPr>
-          <w:i/>
-          <w:iCs/>
-          <w:sz w:val="20"/>
-          <w:szCs w:val="28"/>
-        </w:rPr>
-        <w:t xml:space="preserve">Location: Oosterhout, The </w:t>
-      </w:r>
-      <w:smartTag w:uri="urn:schemas-microsoft-com:office:smarttags" w:element="country-region">
-        <w:smartTag w:uri="urn:schemas-microsoft-com:office:smarttags" w:element="place">
-          <w:r>
-            <w:rPr>
-              <w:i/>
-              <w:iCs/>
-              <w:sz w:val="20"/>
-              <w:szCs w:val="28"/>
-            </w:rPr>
-            <w:t>Netherlands</w:t>
-          </w:r>
-        </w:smartTag>
-      </w:smartTag>
+    <w:p>
+      <w:pPr>
+        <w:pStyle w:val="Heading3"/>
+      </w:pPr>
+      <w:r>
+        <w:t>Super-Project</w:t>
+      </w:r>
     </w:p>
     <w:p>
       <w:pPr>
@@ -110,20 +48,11 @@
           <w:iCs/>
         </w:rPr>
       </w:pPr>
-    </w:p>
-    <w:p>
-      <w:pPr>
-        <w:pStyle w:val="Heading3"/>
-      </w:pPr>
-      <w:r>
-        <w:t>Super-Project</w:t>
-      </w:r>
-    </w:p>
-    <w:p>
-      <w:pPr>
-        <w:ind w:left="284"/>
-      </w:pPr>
-      <w:r>
+      <w:r>
+        <w:rPr>
+          <w:i/>
+          <w:iCs/>
+        </w:rPr>
         <w:t>Circle Language Spec</w:t>
       </w:r>
     </w:p>
@@ -189,13 +118,40 @@
         <w:t xml:space="preserve">from </w:t>
       </w:r>
       <w:r>
-        <w:t xml:space="preserve">the original Symbol Language documentation over the articles of the </w:t>
-      </w:r>
-      <w:r>
+        <w:t xml:space="preserve">the original </w:t>
+      </w:r>
+      <w:r>
+        <w:rPr>
+          <w:i/>
+          <w:iCs/>
+        </w:rPr>
+        <w:t>Symbol Language</w:t>
+      </w:r>
+      <w:r>
+        <w:t xml:space="preserve"> documentation over the articles of the </w:t>
+      </w:r>
+      <w:r>
+        <w:rPr>
+          <w:i/>
+          <w:iCs/>
+        </w:rPr>
         <w:t>Circle L</w:t>
       </w:r>
       <w:r>
-        <w:t>anguage documentation in its new form.</w:t>
+        <w:rPr>
+          <w:i/>
+          <w:iCs/>
+        </w:rPr>
+        <w:t>anguage</w:t>
+      </w:r>
+      <w:r>
+        <w:t xml:space="preserve"> documentation in its new</w:t>
+      </w:r>
+      <w:r>
+        <w:t>er</w:t>
+      </w:r>
+      <w:r>
+        <w:t xml:space="preserve"> form.</w:t>
       </w:r>
     </w:p>
     <w:p>
@@ -211,7 +167,17 @@
         <w:ind w:left="284"/>
       </w:pPr>
       <w:r>
-        <w:t xml:space="preserve">The original Symbol Language documentation was last worked on in 2004 and </w:t>
+        <w:t xml:space="preserve">The original </w:t>
+      </w:r>
+      <w:r>
+        <w:rPr>
+          <w:i/>
+          <w:iCs/>
+        </w:rPr>
+        <w:t>Symbol Language</w:t>
+      </w:r>
+      <w:r>
+        <w:t xml:space="preserve"> documentation was last worked on in 2004 and </w:t>
       </w:r>
       <w:r>
         <w:t xml:space="preserve">was </w:t>
@@ -241,15 +207,25 @@
       <w:r>
         <w:t xml:space="preserve">Each piece of </w:t>
       </w:r>
-      <w:smartTag w:uri="urn:schemas-microsoft-com:office:smarttags" w:element="State">
-        <w:smartTag w:uri="urn:schemas-microsoft-com:office:smarttags" w:element="place">
+      <w:smartTag w:uri="urn:schemas-microsoft-com:office:smarttags" w:element="place">
+        <w:smartTag w:uri="urn:schemas-microsoft-com:office:smarttags" w:element="State">
           <w:r>
             <w:t>tex</w:t>
           </w:r>
         </w:smartTag>
       </w:smartTag>
       <w:r>
-        <w:t xml:space="preserve">t in the original Symbol Language documentation </w:t>
+        <w:t xml:space="preserve">t in the original </w:t>
+      </w:r>
+      <w:r>
+        <w:rPr>
+          <w:i/>
+          <w:iCs/>
+        </w:rPr>
+        <w:t>Symbol Language</w:t>
+      </w:r>
+      <w:r>
+        <w:t xml:space="preserve"> documentation </w:t>
       </w:r>
       <w:r>
         <w:t xml:space="preserve">was placed </w:t>
@@ -287,9 +263,9 @@
       </w:pPr>
       <w:smartTag w:uri="urn:schemas-microsoft-com:office:smarttags" w:element="date">
         <w:smartTagPr>
+          <w:attr w:name="Month" w:val="10"/>
+          <w:attr w:name="Day" w:val="3"/>
           <w:attr w:name="Year" w:val="2008"/>
-          <w:attr w:name="Day" w:val="3"/>
-          <w:attr w:name="Month" w:val="10"/>
         </w:smartTagPr>
         <w:r>
           <w:t>October 3</w:t>
@@ -309,9 +285,9 @@
       </w:r>
       <w:smartTag w:uri="urn:schemas-microsoft-com:office:smarttags" w:element="date">
         <w:smartTagPr>
+          <w:attr w:name="Month" w:val="10"/>
+          <w:attr w:name="Day" w:val="13"/>
           <w:attr w:name="Year" w:val="2008"/>
-          <w:attr w:name="Day" w:val="13"/>
-          <w:attr w:name="Month" w:val="10"/>
         </w:smartTagPr>
         <w:r>
           <w:t>October 13, 2008</w:t>
@@ -323,7 +299,14 @@
         <w:ind w:left="284"/>
       </w:pPr>
       <w:r>
-        <w:t>11 days</w:t>
+        <w:rPr>
+          <w:b/>
+          <w:bCs/>
+        </w:rPr>
+        <w:t>11</w:t>
+      </w:r>
+      <w:r>
+        <w:t xml:space="preserve"> days</w:t>
       </w:r>
     </w:p>
     <w:p>
@@ -331,6 +314,10 @@
         <w:ind w:left="284"/>
       </w:pPr>
       <w:r>
+        <w:rPr>
+          <w:b/>
+          <w:bCs/>
+        </w:rPr>
         <w:t>16</w:t>
       </w:r>
       <w:r>
@@ -428,8 +415,13 @@
       <w:r>
         <w:t xml:space="preserve">There it was done for </w:t>
       </w:r>
-      <w:r>
-        <w:t xml:space="preserve">for the </w:t>
+      <w:proofErr w:type="spellStart"/>
+      <w:r>
+        <w:t>for</w:t>
+      </w:r>
+      <w:proofErr w:type="spellEnd"/>
+      <w:r>
+        <w:t xml:space="preserve"> the </w:t>
       </w:r>
       <w:r>
         <w:t>'</w:t>
@@ -475,10 +467,23 @@
         <w:t xml:space="preserve">Symbol documentation </w:t>
       </w:r>
       <w:r>
-        <w:t xml:space="preserve">was that it could serve a </w:t>
-      </w:r>
-      <w:r>
-        <w:t xml:space="preserve">a </w:t>
+        <w:t xml:space="preserve">was that it could serve </w:t>
+      </w:r>
+      <w:proofErr w:type="spellStart"/>
+      <w:r>
+        <w:t>a</w:t>
+      </w:r>
+      <w:proofErr w:type="spellEnd"/>
+      <w:r>
+        <w:t xml:space="preserve"> </w:t>
+      </w:r>
+      <w:proofErr w:type="spellStart"/>
+      <w:r>
+        <w:t>a</w:t>
+      </w:r>
+      <w:proofErr w:type="spellEnd"/>
+      <w:r>
+        <w:t xml:space="preserve"> </w:t>
       </w:r>
       <w:r>
         <w:t>'</w:t>
@@ -607,8 +612,6 @@
       <w:r>
         <w:t>away</w:t>
       </w:r>
-      <w:bookmarkStart w:id="0" w:name="_GoBack"/>
-      <w:bookmarkEnd w:id="0"/>
       <w:r>
         <w:t>.</w:t>
       </w:r>
@@ -645,7 +648,7 @@
 </file>
 
 <file path=word/numbering.xml><?xml version="1.0" encoding="utf-8"?>
-<w:numbering xmlns:wpc="http://schemas.microsoft.com/office/word/2010/wordprocessingCanvas" xmlns:cx="http://schemas.microsoft.com/office/drawing/2014/chartex" xmlns:cx1="http://schemas.microsoft.com/office/drawing/2015/9/8/chartex" xmlns:cx2="http://schemas.microsoft.com/office/drawing/2015/10/21/chartex" xmlns:cx3="http://schemas.microsoft.com/office/drawing/2016/5/9/chartex" xmlns:cx4="http://schemas.microsoft.com/office/drawing/2016/5/10/chartex" xmlns:cx5="http://schemas.microsoft.com/office/drawing/2016/5/11/chartex" xmlns:cx6="http://schemas.microsoft.com/office/drawing/2016/5/12/chartex" xmlns:cx7="http://schemas.microsoft.com/office/drawing/2016/5/13/chartex" xmlns:cx8="http://schemas.microsoft.com/office/drawing/2016/5/14/chartex" xmlns:mc="http://schemas.openxmlformats.org/markup-compatibility/2006" xmlns:aink="http://schemas.microsoft.com/office/drawing/2016/ink" xmlns:am3d="http://schemas.microsoft.com/office/drawing/2017/model3d" xmlns:o="urn:schemas-microsoft-com:office:office" xmlns:r="http://schemas.openxmlformats.org/officeDocument/2006/relationships" xmlns:m="http://schemas.openxmlformats.org/officeDocument/2006/math" xmlns:v="urn:schemas-microsoft-com:vml" xmlns:wp14="http://schemas.microsoft.com/office/word/2010/wordprocessingDrawing" xmlns:wp="http://schemas.openxmlformats.org/drawingml/2006/wordprocessingDrawing" xmlns:w10="urn:schemas-microsoft-com:office:word" xmlns:w="http://schemas.openxmlformats.org/wordprocessingml/2006/main" xmlns:w14="http://schemas.microsoft.com/office/word/2010/wordml" xmlns:w15="http://schemas.microsoft.com/office/word/2012/wordml" xmlns:w16cid="http://schemas.microsoft.com/office/word/2016/wordml/cid" xmlns:w16se="http://schemas.microsoft.com/office/word/2015/wordml/symex" xmlns:wpg="http://schemas.microsoft.com/office/word/2010/wordprocessingGroup" xmlns:wpi="http://schemas.microsoft.com/office/word/2010/wordprocessingInk" xmlns:wne="http://schemas.microsoft.com/office/word/2006/wordml" xmlns:wps="http://schemas.microsoft.com/office/word/2010/wordprocessingShape" mc:Ignorable="w14 w15 w16se w16cid wp14">
+<w:numbering xmlns:wpc="http://schemas.microsoft.com/office/word/2010/wordprocessingCanvas" xmlns:cx="http://schemas.microsoft.com/office/drawing/2014/chartex" xmlns:cx1="http://schemas.microsoft.com/office/drawing/2015/9/8/chartex" xmlns:cx2="http://schemas.microsoft.com/office/drawing/2015/10/21/chartex" xmlns:cx3="http://schemas.microsoft.com/office/drawing/2016/5/9/chartex" xmlns:cx4="http://schemas.microsoft.com/office/drawing/2016/5/10/chartex" xmlns:cx5="http://schemas.microsoft.com/office/drawing/2016/5/11/chartex" xmlns:cx6="http://schemas.microsoft.com/office/drawing/2016/5/12/chartex" xmlns:cx7="http://schemas.microsoft.com/office/drawing/2016/5/13/chartex" xmlns:cx8="http://schemas.microsoft.com/office/drawing/2016/5/14/chartex" xmlns:mc="http://schemas.openxmlformats.org/markup-compatibility/2006" xmlns:aink="http://schemas.microsoft.com/office/drawing/2016/ink" xmlns:am3d="http://schemas.microsoft.com/office/drawing/2017/model3d" xmlns:o="urn:schemas-microsoft-com:office:office" xmlns:r="http://schemas.openxmlformats.org/officeDocument/2006/relationships" xmlns:m="http://schemas.openxmlformats.org/officeDocument/2006/math" xmlns:v="urn:schemas-microsoft-com:vml" xmlns:wp14="http://schemas.microsoft.com/office/word/2010/wordprocessingDrawing" xmlns:wp="http://schemas.openxmlformats.org/drawingml/2006/wordprocessingDrawing" xmlns:w10="urn:schemas-microsoft-com:office:word" xmlns:w="http://schemas.openxmlformats.org/wordprocessingml/2006/main" xmlns:w14="http://schemas.microsoft.com/office/word/2010/wordml" xmlns:w15="http://schemas.microsoft.com/office/word/2012/wordml" xmlns:w16cex="http://schemas.microsoft.com/office/word/2018/wordml/cex" xmlns:w16cid="http://schemas.microsoft.com/office/word/2016/wordml/cid" xmlns:w16="http://schemas.microsoft.com/office/word/2018/wordml" xmlns:w16se="http://schemas.microsoft.com/office/word/2015/wordml/symex" xmlns:wpg="http://schemas.microsoft.com/office/word/2010/wordprocessingGroup" xmlns:wpi="http://schemas.microsoft.com/office/word/2010/wordprocessingInk" xmlns:wne="http://schemas.microsoft.com/office/word/2006/wordml" xmlns:wps="http://schemas.microsoft.com/office/word/2010/wordprocessingShape" mc:Ignorable="w14 w15 w16se w16cid w16 w16cex wp14">
   <w:abstractNum w:abstractNumId="0" w15:restartNumberingAfterBreak="0">
     <w:nsid w:val="FFFFFF7C"/>
     <w:multiLevelType w:val="singleLevel"/>
@@ -1294,7 +1297,7 @@
 </file>
 
 <file path=word/styles.xml><?xml version="1.0" encoding="utf-8"?>
-<w:styles xmlns:mc="http://schemas.openxmlformats.org/markup-compatibility/2006" xmlns:r="http://schemas.openxmlformats.org/officeDocument/2006/relationships" xmlns:w="http://schemas.openxmlformats.org/wordprocessingml/2006/main" xmlns:w14="http://schemas.microsoft.com/office/word/2010/wordml" xmlns:w15="http://schemas.microsoft.com/office/word/2012/wordml" xmlns:w16cid="http://schemas.microsoft.com/office/word/2016/wordml/cid" xmlns:w16se="http://schemas.microsoft.com/office/word/2015/wordml/symex" mc:Ignorable="w14 w15 w16se w16cid">
+<w:styles xmlns:mc="http://schemas.openxmlformats.org/markup-compatibility/2006" xmlns:r="http://schemas.openxmlformats.org/officeDocument/2006/relationships" xmlns:w="http://schemas.openxmlformats.org/wordprocessingml/2006/main" xmlns:w14="http://schemas.microsoft.com/office/word/2010/wordml" xmlns:w15="http://schemas.microsoft.com/office/word/2012/wordml" xmlns:w16cex="http://schemas.microsoft.com/office/word/2018/wordml/cex" xmlns:w16cid="http://schemas.microsoft.com/office/word/2016/wordml/cid" xmlns:w16="http://schemas.microsoft.com/office/word/2018/wordml" xmlns:w16se="http://schemas.microsoft.com/office/word/2015/wordml/symex" mc:Ignorable="w14 w15 w16se w16cid w16 w16cex">
   <w:docDefaults>
     <w:rPrDefault>
       <w:rPr>

</xml_diff>